<commit_message>
Add conclusion of Adam Theotokias and Midnight Praise references.
Type correction in Sunday Psali title.
</commit_message>
<xml_diff>
--- a/Psalmody Source/09 Sunday Psali.docx
+++ b/Psalmody Source/09 Sunday Psali.docx
@@ -24,16 +24,8 @@
         <w:rPr>
           <w:lang w:val="en-US"/>
         </w:rPr>
-        <w:t xml:space="preserve">Sunday </w:t>
+        <w:t>Sunday Psali</w:t>
       </w:r>
-      <w:proofErr w:type="spellStart"/>
-      <w:r>
-        <w:rPr>
-          <w:lang w:val="en-US"/>
-        </w:rPr>
-        <w:t>Psali</w:t>
-      </w:r>
-      <w:proofErr w:type="spellEnd"/>
     </w:p>
     <w:tbl>
       <w:tblPr>
@@ -235,63 +227,7 @@
               <w:rPr>
                 <w:rFonts w:eastAsiaTheme="minorHAnsi"/>
               </w:rPr>
-              <w:t xml:space="preserve">Pa </w:t>
-            </w:r>
-            <w:proofErr w:type="spellStart"/>
-            <w:r>
-              <w:rPr>
-                <w:rFonts w:eastAsiaTheme="minorHAnsi"/>
-              </w:rPr>
-              <w:t>Chois</w:t>
-            </w:r>
-            <w:proofErr w:type="spellEnd"/>
-            <w:r>
-              <w:rPr>
-                <w:rFonts w:eastAsiaTheme="minorHAnsi"/>
-              </w:rPr>
-              <w:t xml:space="preserve"> </w:t>
-            </w:r>
-            <w:proofErr w:type="spellStart"/>
-            <w:r>
-              <w:rPr>
-                <w:rFonts w:eastAsiaTheme="minorHAnsi"/>
-              </w:rPr>
-              <w:t>Isos</w:t>
-            </w:r>
-            <w:proofErr w:type="spellEnd"/>
-            <w:r>
-              <w:rPr>
-                <w:rFonts w:eastAsiaTheme="minorHAnsi"/>
-              </w:rPr>
-              <w:t xml:space="preserve"> </w:t>
-            </w:r>
-            <w:proofErr w:type="spellStart"/>
-            <w:r>
-              <w:rPr>
-                <w:rFonts w:eastAsiaTheme="minorHAnsi"/>
-              </w:rPr>
-              <w:t>arivoithin</w:t>
-            </w:r>
-            <w:proofErr w:type="spellEnd"/>
-            <w:r>
-              <w:rPr>
-                <w:rFonts w:eastAsiaTheme="minorHAnsi"/>
-              </w:rPr>
-              <w:t xml:space="preserve"> </w:t>
-            </w:r>
-            <w:proofErr w:type="spellStart"/>
-            <w:r>
-              <w:rPr>
-                <w:rFonts w:eastAsiaTheme="minorHAnsi"/>
-              </w:rPr>
-              <w:t>eroi</w:t>
-            </w:r>
-            <w:proofErr w:type="spellEnd"/>
-            <w:r>
-              <w:rPr>
-                <w:rFonts w:eastAsiaTheme="minorHAnsi"/>
-              </w:rPr>
-              <w:t>.</w:t>
+              <w:t>Pa Chois Isos arivoithin eroi.</w:t>
             </w:r>
             <w:r>
               <w:rPr>
@@ -526,47 +462,7 @@
               <w:t>(</w:t>
             </w:r>
             <w:r>
-              <w:t>Pa-</w:t>
-            </w:r>
-            <w:proofErr w:type="spellStart"/>
-            <w:r>
-              <w:t>Chois</w:t>
-            </w:r>
-            <w:proofErr w:type="spellEnd"/>
-            <w:r>
-              <w:t xml:space="preserve"> </w:t>
-            </w:r>
-            <w:proofErr w:type="spellStart"/>
-            <w:r>
-              <w:t>Isos</w:t>
-            </w:r>
-            <w:proofErr w:type="spellEnd"/>
-            <w:r>
-              <w:t xml:space="preserve"> Pi </w:t>
-            </w:r>
-            <w:proofErr w:type="spellStart"/>
-            <w:r>
-              <w:t>Khristos</w:t>
-            </w:r>
-            <w:proofErr w:type="spellEnd"/>
-            <w:r>
-              <w:t xml:space="preserve"> </w:t>
-            </w:r>
-            <w:proofErr w:type="spellStart"/>
-            <w:r>
-              <w:t>arivoithin</w:t>
-            </w:r>
-            <w:proofErr w:type="spellEnd"/>
-            <w:r>
-              <w:t xml:space="preserve"> </w:t>
-            </w:r>
-            <w:proofErr w:type="spellStart"/>
-            <w:r>
-              <w:t>eroi</w:t>
-            </w:r>
-            <w:proofErr w:type="spellEnd"/>
-            <w:r>
-              <w:t>.</w:t>
+              <w:t>Pa-Chois Isos Pi Khristos arivoithin eroi.</w:t>
             </w:r>
             <w:r>
               <w:t>)</w:t>
@@ -767,21 +663,7 @@
               <w:rPr>
                 <w:rFonts w:eastAsiaTheme="minorHAnsi"/>
               </w:rPr>
-              <w:t xml:space="preserve">that Thou </w:t>
-            </w:r>
-            <w:proofErr w:type="spellStart"/>
-            <w:r>
-              <w:rPr>
-                <w:rFonts w:eastAsiaTheme="minorHAnsi"/>
-              </w:rPr>
-              <w:t>mayest</w:t>
-            </w:r>
-            <w:proofErr w:type="spellEnd"/>
-            <w:r>
-              <w:rPr>
-                <w:rFonts w:eastAsiaTheme="minorHAnsi"/>
-              </w:rPr>
-              <w:t xml:space="preserve"> save me:</w:t>
+              <w:t>that Thou mayest save me:</w:t>
             </w:r>
           </w:p>
           <w:p>
@@ -919,21 +801,7 @@
               <w:rPr>
                 <w:rFonts w:eastAsiaTheme="minorHAnsi"/>
               </w:rPr>
-              <w:t xml:space="preserve">hat Thou </w:t>
-            </w:r>
-            <w:proofErr w:type="spellStart"/>
-            <w:r>
-              <w:rPr>
-                <w:rFonts w:eastAsiaTheme="minorHAnsi"/>
-              </w:rPr>
-              <w:t>mayest</w:t>
-            </w:r>
-            <w:proofErr w:type="spellEnd"/>
-            <w:r>
-              <w:rPr>
-                <w:rFonts w:eastAsiaTheme="minorHAnsi"/>
-              </w:rPr>
-              <w:t xml:space="preserve"> save me:</w:t>
+              <w:t>hat Thou mayest save me:</w:t>
             </w:r>
           </w:p>
           <w:p>
@@ -1890,21 +1758,7 @@
               <w:rPr>
                 <w:rFonts w:ascii="PalatinoLinotype-Roman" w:hAnsi="PalatinoLinotype-Roman" w:cs="PalatinoLinotype-Roman"/>
               </w:rPr>
-              <w:t xml:space="preserve">Seven times </w:t>
-            </w:r>
-            <w:proofErr w:type="spellStart"/>
-            <w:r>
-              <w:rPr>
-                <w:rFonts w:ascii="PalatinoLinotype-Roman" w:hAnsi="PalatinoLinotype-Roman" w:cs="PalatinoLinotype-Roman"/>
-              </w:rPr>
-              <w:t>everyday</w:t>
-            </w:r>
-            <w:proofErr w:type="spellEnd"/>
-            <w:r>
-              <w:rPr>
-                <w:rFonts w:ascii="PalatinoLinotype-Roman" w:hAnsi="PalatinoLinotype-Roman" w:cs="PalatinoLinotype-Roman"/>
-              </w:rPr>
-              <w:t>, I will praise Your</w:t>
+              <w:t>Seven times everyday, I will praise Your</w:t>
             </w:r>
             <w:r>
               <w:rPr>
@@ -2368,19 +2222,11 @@
                 <w:rFonts w:eastAsiaTheme="minorHAnsi"/>
               </w:rPr>
             </w:pPr>
-            <w:proofErr w:type="spellStart"/>
-            <w:r>
-              <w:rPr>
-                <w:rFonts w:eastAsiaTheme="minorHAnsi"/>
-              </w:rPr>
-              <w:t>Thine</w:t>
-            </w:r>
-            <w:proofErr w:type="spellEnd"/>
-            <w:r>
-              <w:rPr>
-                <w:rFonts w:eastAsiaTheme="minorHAnsi"/>
-              </w:rPr>
-              <w:t xml:space="preserve"> is the Lordship</w:t>
+            <w:r>
+              <w:rPr>
+                <w:rFonts w:eastAsiaTheme="minorHAnsi"/>
+              </w:rPr>
+              <w:t>Thine is the Lordship</w:t>
             </w:r>
           </w:p>
           <w:p>
@@ -2505,19 +2351,11 @@
                 <w:rFonts w:eastAsiaTheme="minorHAnsi"/>
               </w:rPr>
             </w:pPr>
-            <w:proofErr w:type="spellStart"/>
-            <w:r>
-              <w:rPr>
-                <w:rFonts w:eastAsiaTheme="minorHAnsi"/>
-              </w:rPr>
-              <w:t>Thine</w:t>
-            </w:r>
-            <w:proofErr w:type="spellEnd"/>
-            <w:r>
-              <w:rPr>
-                <w:rFonts w:eastAsiaTheme="minorHAnsi"/>
-              </w:rPr>
-              <w:t xml:space="preserve"> is the Lordship</w:t>
+            <w:r>
+              <w:rPr>
+                <w:rFonts w:eastAsiaTheme="minorHAnsi"/>
+              </w:rPr>
+              <w:t>Thine is the Lordship</w:t>
             </w:r>
           </w:p>
           <w:p>
@@ -2632,21 +2470,7 @@
               <w:rPr>
                 <w:rFonts w:eastAsiaTheme="minorHAnsi"/>
               </w:rPr>
-              <w:t xml:space="preserve">that Thou </w:t>
-            </w:r>
-            <w:proofErr w:type="spellStart"/>
-            <w:r>
-              <w:rPr>
-                <w:rFonts w:eastAsiaTheme="minorHAnsi"/>
-              </w:rPr>
-              <w:t>mayest</w:t>
-            </w:r>
-            <w:proofErr w:type="spellEnd"/>
-            <w:r>
-              <w:rPr>
-                <w:rFonts w:eastAsiaTheme="minorHAnsi"/>
-              </w:rPr>
-              <w:t xml:space="preserve"> save me:</w:t>
+              <w:t>that Thou mayest save me:</w:t>
             </w:r>
           </w:p>
           <w:p>
@@ -2831,21 +2655,7 @@
               <w:rPr>
                 <w:rFonts w:eastAsiaTheme="minorHAnsi"/>
               </w:rPr>
-              <w:t xml:space="preserve">hat Thou </w:t>
-            </w:r>
-            <w:proofErr w:type="spellStart"/>
-            <w:r>
-              <w:rPr>
-                <w:rFonts w:eastAsiaTheme="minorHAnsi"/>
-              </w:rPr>
-              <w:t>mayest</w:t>
-            </w:r>
-            <w:proofErr w:type="spellEnd"/>
-            <w:r>
-              <w:rPr>
-                <w:rFonts w:eastAsiaTheme="minorHAnsi"/>
-              </w:rPr>
-              <w:t xml:space="preserve"> save me:</w:t>
+              <w:t>hat Thou mayest save me:</w:t>
             </w:r>
           </w:p>
           <w:p>
@@ -3950,49 +3760,21 @@
               <w:rPr>
                 <w:rFonts w:eastAsiaTheme="minorHAnsi"/>
               </w:rPr>
-              <w:t xml:space="preserve">Thou </w:t>
-            </w:r>
-            <w:proofErr w:type="spellStart"/>
-            <w:r>
-              <w:rPr>
-                <w:rFonts w:eastAsiaTheme="minorHAnsi"/>
-              </w:rPr>
-              <w:t>knowest</w:t>
-            </w:r>
-            <w:proofErr w:type="spellEnd"/>
-            <w:r>
-              <w:rPr>
-                <w:rFonts w:eastAsiaTheme="minorHAnsi"/>
-              </w:rPr>
-              <w:t xml:space="preserve"> my thoughts</w:t>
-            </w:r>
-          </w:p>
-          <w:p>
-            <w:pPr>
-              <w:pStyle w:val="EngHang"/>
-              <w:rPr>
-                <w:rFonts w:eastAsiaTheme="minorHAnsi"/>
-              </w:rPr>
-            </w:pPr>
-            <w:r>
-              <w:rPr>
-                <w:rFonts w:eastAsiaTheme="minorHAnsi"/>
-              </w:rPr>
-              <w:t xml:space="preserve">and </w:t>
-            </w:r>
-            <w:proofErr w:type="spellStart"/>
-            <w:r>
-              <w:rPr>
-                <w:rFonts w:eastAsiaTheme="minorHAnsi"/>
-              </w:rPr>
-              <w:t>searchest</w:t>
-            </w:r>
-            <w:proofErr w:type="spellEnd"/>
-            <w:r>
-              <w:rPr>
-                <w:rFonts w:eastAsiaTheme="minorHAnsi"/>
-              </w:rPr>
-              <w:t xml:space="preserve"> my reins:</w:t>
+              <w:t>Thou knowest my thoughts</w:t>
+            </w:r>
+          </w:p>
+          <w:p>
+            <w:pPr>
+              <w:pStyle w:val="EngHang"/>
+              <w:rPr>
+                <w:rFonts w:eastAsiaTheme="minorHAnsi"/>
+              </w:rPr>
+            </w:pPr>
+            <w:r>
+              <w:rPr>
+                <w:rFonts w:eastAsiaTheme="minorHAnsi"/>
+              </w:rPr>
+              <w:t>and searchest my reins:</w:t>
             </w:r>
           </w:p>
           <w:p>
@@ -4128,49 +3910,21 @@
               <w:rPr>
                 <w:rFonts w:eastAsiaTheme="minorHAnsi"/>
               </w:rPr>
-              <w:t xml:space="preserve">Thou </w:t>
-            </w:r>
-            <w:proofErr w:type="spellStart"/>
-            <w:r>
-              <w:rPr>
-                <w:rFonts w:eastAsiaTheme="minorHAnsi"/>
-              </w:rPr>
-              <w:t>knowest</w:t>
-            </w:r>
-            <w:proofErr w:type="spellEnd"/>
-            <w:r>
-              <w:rPr>
-                <w:rFonts w:eastAsiaTheme="minorHAnsi"/>
-              </w:rPr>
-              <w:t xml:space="preserve"> my thoughts</w:t>
-            </w:r>
-          </w:p>
-          <w:p>
-            <w:pPr>
-              <w:pStyle w:val="EngHang"/>
-              <w:rPr>
-                <w:rFonts w:eastAsiaTheme="minorHAnsi"/>
-              </w:rPr>
-            </w:pPr>
-            <w:r>
-              <w:rPr>
-                <w:rFonts w:eastAsiaTheme="minorHAnsi"/>
-              </w:rPr>
-              <w:t xml:space="preserve">and </w:t>
-            </w:r>
-            <w:proofErr w:type="spellStart"/>
-            <w:r>
-              <w:rPr>
-                <w:rFonts w:eastAsiaTheme="minorHAnsi"/>
-              </w:rPr>
-              <w:t>searchest</w:t>
-            </w:r>
-            <w:proofErr w:type="spellEnd"/>
-            <w:r>
-              <w:rPr>
-                <w:rFonts w:eastAsiaTheme="minorHAnsi"/>
-              </w:rPr>
-              <w:t xml:space="preserve"> my </w:t>
+              <w:t>Thou knowest my thoughts</w:t>
+            </w:r>
+          </w:p>
+          <w:p>
+            <w:pPr>
+              <w:pStyle w:val="EngHang"/>
+              <w:rPr>
+                <w:rFonts w:eastAsiaTheme="minorHAnsi"/>
+              </w:rPr>
+            </w:pPr>
+            <w:r>
+              <w:rPr>
+                <w:rFonts w:eastAsiaTheme="minorHAnsi"/>
+              </w:rPr>
+              <w:t xml:space="preserve">and searchest my </w:t>
             </w:r>
             <w:r>
               <w:rPr>
@@ -4559,20 +4313,12 @@
                 <w:rFonts w:eastAsiaTheme="minorHAnsi"/>
               </w:rPr>
             </w:pPr>
-            <w:proofErr w:type="spellStart"/>
             <w:r>
               <w:rPr>
                 <w:rFonts w:eastAsiaTheme="minorHAnsi"/>
               </w:rPr>
               <w:lastRenderedPageBreak/>
-              <w:t>Thine</w:t>
-            </w:r>
-            <w:proofErr w:type="spellEnd"/>
-            <w:r>
-              <w:rPr>
-                <w:rFonts w:eastAsiaTheme="minorHAnsi"/>
-              </w:rPr>
-              <w:t xml:space="preserve"> Holy Spirit</w:t>
+              <w:t>Thine Holy Spirit</w:t>
             </w:r>
           </w:p>
           <w:p>
@@ -4703,20 +4449,12 @@
                 <w:rFonts w:eastAsiaTheme="minorHAnsi"/>
               </w:rPr>
             </w:pPr>
-            <w:proofErr w:type="spellStart"/>
             <w:r>
               <w:rPr>
                 <w:rFonts w:eastAsiaTheme="minorHAnsi"/>
               </w:rPr>
               <w:lastRenderedPageBreak/>
-              <w:t>Thine</w:t>
-            </w:r>
-            <w:proofErr w:type="spellEnd"/>
-            <w:r>
-              <w:rPr>
-                <w:rFonts w:eastAsiaTheme="minorHAnsi"/>
-              </w:rPr>
-              <w:t xml:space="preserve"> Holy Spirit</w:t>
+              <w:t>Thine Holy Spirit</w:t>
             </w:r>
           </w:p>
           <w:p>
@@ -4813,21 +4551,7 @@
               <w:rPr>
                 <w:rFonts w:eastAsiaTheme="minorHAnsi"/>
               </w:rPr>
-              <w:t xml:space="preserve">Incline </w:t>
-            </w:r>
-            <w:proofErr w:type="spellStart"/>
-            <w:r>
-              <w:rPr>
-                <w:rFonts w:eastAsiaTheme="minorHAnsi"/>
-              </w:rPr>
-              <w:t>Thine</w:t>
-            </w:r>
-            <w:proofErr w:type="spellEnd"/>
-            <w:r>
-              <w:rPr>
-                <w:rFonts w:eastAsiaTheme="minorHAnsi"/>
-              </w:rPr>
-              <w:t xml:space="preserve"> ears;</w:t>
+              <w:t>Incline Thine ears;</w:t>
             </w:r>
           </w:p>
           <w:p>
@@ -4962,15 +4686,7 @@
               <w:pStyle w:val="EngHang"/>
             </w:pPr>
             <w:r>
-              <w:t xml:space="preserve">Incline </w:t>
-            </w:r>
-            <w:proofErr w:type="spellStart"/>
-            <w:r>
-              <w:t>Thine</w:t>
-            </w:r>
-            <w:proofErr w:type="spellEnd"/>
-            <w:r>
-              <w:t xml:space="preserve"> ears to me; </w:t>
+              <w:t xml:space="preserve">Incline Thine ears to me; </w:t>
             </w:r>
           </w:p>
           <w:p>
@@ -5934,12 +5650,10 @@
               <w:t xml:space="preserve">O Thou Who </w:t>
             </w:r>
             <w:commentRangeStart w:id="8"/>
-            <w:proofErr w:type="spellStart"/>
             <w:r>
               <w:t>carriest</w:t>
             </w:r>
             <w:commentRangeEnd w:id="8"/>
-            <w:proofErr w:type="spellEnd"/>
             <w:r>
               <w:rPr>
                 <w:rStyle w:val="CommentReference"/>
@@ -7599,19 +7313,11 @@
                 <w:rFonts w:eastAsiaTheme="minorHAnsi"/>
               </w:rPr>
             </w:pPr>
-            <w:proofErr w:type="spellStart"/>
-            <w:r>
-              <w:rPr>
-                <w:rFonts w:eastAsiaTheme="minorHAnsi"/>
-              </w:rPr>
-              <w:t>Thine</w:t>
-            </w:r>
-            <w:proofErr w:type="spellEnd"/>
-            <w:r>
-              <w:rPr>
-                <w:rFonts w:eastAsiaTheme="minorHAnsi"/>
-              </w:rPr>
-              <w:t xml:space="preserve"> Holy Name:</w:t>
+            <w:r>
+              <w:rPr>
+                <w:rFonts w:eastAsiaTheme="minorHAnsi"/>
+              </w:rPr>
+              <w:t>Thine Holy Name:</w:t>
             </w:r>
           </w:p>
           <w:p>
@@ -7772,19 +7478,11 @@
                 <w:rFonts w:eastAsiaTheme="minorHAnsi"/>
               </w:rPr>
             </w:pPr>
-            <w:proofErr w:type="spellStart"/>
-            <w:r>
-              <w:rPr>
-                <w:rFonts w:eastAsiaTheme="minorHAnsi"/>
-              </w:rPr>
-              <w:t>Thine</w:t>
-            </w:r>
-            <w:proofErr w:type="spellEnd"/>
-            <w:r>
-              <w:rPr>
-                <w:rFonts w:eastAsiaTheme="minorHAnsi"/>
-              </w:rPr>
-              <w:t xml:space="preserve"> Holy Name:</w:t>
+            <w:r>
+              <w:rPr>
+                <w:rFonts w:eastAsiaTheme="minorHAnsi"/>
+              </w:rPr>
+              <w:t>Thine Holy Name:</w:t>
             </w:r>
           </w:p>
           <w:p>
@@ -8609,7 +8307,10 @@
         <w:pStyle w:val="Heading2non-TOC"/>
       </w:pPr>
       <w:r>
-        <w:t>The Conclusion of the Adam Palies</w:t>
+        <w:t>The Conclusion of the Adam P</w:t>
+      </w:r>
+      <w:r>
+        <w:t>sali</w:t>
       </w:r>
     </w:p>
     <w:tbl>
@@ -10183,15 +9884,7 @@
         <w:annotationRef/>
       </w:r>
       <w:r>
-        <w:t xml:space="preserve">shouldn't this be </w:t>
-      </w:r>
-      <w:proofErr w:type="spellStart"/>
-      <w:r>
-        <w:t>carriest</w:t>
-      </w:r>
-      <w:proofErr w:type="spellEnd"/>
-      <w:r>
-        <w:t xml:space="preserve"> to be consistent?</w:t>
+        <w:t>shouldn't this be carriest to be consistent?</w:t>
       </w:r>
     </w:p>
   </w:comment>
@@ -10373,15 +10066,7 @@
         <w:annotationRef/>
       </w:r>
       <w:r>
-        <w:t xml:space="preserve">true, or </w:t>
-      </w:r>
-      <w:proofErr w:type="spellStart"/>
-      <w:r>
-        <w:t>perfecvt</w:t>
-      </w:r>
-      <w:proofErr w:type="spellEnd"/>
-      <w:r>
-        <w:t>?</w:t>
+        <w:t>true, or perfecvt?</w:t>
       </w:r>
     </w:p>
   </w:comment>
@@ -10461,23 +10146,7 @@
         <w:annotationRef/>
       </w:r>
       <w:r>
-        <w:t>need a convention for making "</w:t>
-      </w:r>
-      <w:proofErr w:type="spellStart"/>
-      <w:r>
-        <w:t>ak</w:t>
-      </w:r>
-      <w:proofErr w:type="spellEnd"/>
-      <w:r>
-        <w:t xml:space="preserve"> </w:t>
-      </w:r>
-      <w:proofErr w:type="spellStart"/>
-      <w:r>
-        <w:t>ee</w:t>
-      </w:r>
-      <w:proofErr w:type="spellEnd"/>
-      <w:r>
-        <w:t>". {}? bold?</w:t>
+        <w:t>need a convention for making "ak ee". {}? bold?</w:t>
       </w:r>
     </w:p>
   </w:comment>
@@ -11689,7 +11358,7 @@
 </file>
 
 <file path=customXml/itemProps1.xml><?xml version="1.0" encoding="utf-8"?>
-<ds:datastoreItem xmlns:ds="http://schemas.openxmlformats.org/officeDocument/2006/customXml" ds:itemID="{BD35E8BD-91B6-44A7-9FF0-9718669B5B77}">
+<ds:datastoreItem xmlns:ds="http://schemas.openxmlformats.org/officeDocument/2006/customXml" ds:itemID="{2E02AAC3-1C20-4BAC-9C8D-438BEADECD8D}">
   <ds:schemaRefs>
     <ds:schemaRef ds:uri="http://schemas.openxmlformats.org/officeDocument/2006/bibliography"/>
   </ds:schemaRefs>

</xml_diff>